<commit_message>
Non-disclosure agreement, version 2
</commit_message>
<xml_diff>
--- a/Other Documents/NDA student-CEC.docx
+++ b/Other Documents/NDA student-CEC.docx
@@ -322,29 +322,7 @@
           <w:szCs w:val="22"/>
           <w:highlight w:val="yellow"/>
         </w:rPr>
-        <w:t xml:space="preserve">24 </w:t>
-      </w:r>
-      <w:proofErr w:type="spellStart"/>
-      <w:r>
-        <w:rPr>
-          <w:rFonts w:ascii="Arial" w:hAnsi="Arial" w:cs="Arial"/>
-          <w:b/>
-          <w:sz w:val="22"/>
-          <w:szCs w:val="22"/>
-          <w:highlight w:val="yellow"/>
-        </w:rPr>
-        <w:t>Bargrange</w:t>
-      </w:r>
-      <w:proofErr w:type="spellEnd"/>
-      <w:r>
-        <w:rPr>
-          <w:rFonts w:ascii="Arial" w:hAnsi="Arial" w:cs="Arial"/>
-          <w:b/>
-          <w:sz w:val="22"/>
-          <w:szCs w:val="22"/>
-          <w:highlight w:val="yellow"/>
-        </w:rPr>
-        <w:t xml:space="preserve"> Avenue, BD18 2AA</w:t>
+        <w:t>24 Bargrange Avenue, BD18 2AA</w:t>
       </w:r>
       <w:r>
         <w:rPr>
@@ -2127,10 +2105,48 @@
         <w:jc w:val="both"/>
         <w:rPr>
           <w:rFonts w:ascii="Arial" w:hAnsi="Arial" w:cs="Arial"/>
-          <w:sz w:val="22"/>
-          <w:szCs w:val="22"/>
-        </w:rPr>
-      </w:pPr>
+          <w:b/>
+          <w:bCs/>
+          <w:sz w:val="22"/>
+          <w:szCs w:val="22"/>
+        </w:rPr>
+      </w:pPr>
+      <w:r>
+        <w:rPr>
+          <w:rFonts w:ascii="Arial" w:hAnsi="Arial" w:cs="Arial"/>
+          <w:sz w:val="22"/>
+          <w:szCs w:val="22"/>
+        </w:rPr>
+        <w:t xml:space="preserve">Client: </w:t>
+      </w:r>
+      <w:r>
+        <w:rPr>
+          <w:rFonts w:ascii="Arial" w:hAnsi="Arial" w:cs="Arial"/>
+          <w:b/>
+          <w:bCs/>
+          <w:sz w:val="22"/>
+          <w:szCs w:val="22"/>
+        </w:rPr>
+        <w:t xml:space="preserve">Lee </w:t>
+      </w:r>
+      <w:r>
+        <w:rPr>
+          <w:rFonts w:ascii="Arial" w:hAnsi="Arial" w:cs="Arial"/>
+          <w:b/>
+          <w:bCs/>
+          <w:sz w:val="22"/>
+          <w:szCs w:val="22"/>
+        </w:rPr>
+        <w:t xml:space="preserve">Baragwanath </w:t>
+      </w:r>
+      <w:r>
+        <w:rPr>
+          <w:rFonts w:ascii="Arial" w:hAnsi="Arial" w:cs="Arial"/>
+          <w:sz w:val="22"/>
+          <w:szCs w:val="22"/>
+        </w:rPr>
+        <w:t>(YHROCU)</w:t>
+      </w:r>
     </w:p>
     <w:p>
       <w:pPr>
@@ -2491,28 +2507,6 @@
           <w:szCs w:val="22"/>
         </w:rPr>
       </w:pPr>
-    </w:p>
-    <w:p>
-      <w:pPr>
-        <w:ind w:right="-108"/>
-        <w:jc w:val="both"/>
-        <w:rPr>
-          <w:rFonts w:ascii="Arial" w:hAnsi="Arial" w:cs="Arial"/>
-          <w:sz w:val="22"/>
-          <w:szCs w:val="22"/>
-        </w:rPr>
-      </w:pPr>
-    </w:p>
-    <w:p>
-      <w:pPr>
-        <w:ind w:right="-108"/>
-        <w:jc w:val="both"/>
-        <w:rPr>
-          <w:rFonts w:ascii="Arial" w:hAnsi="Arial" w:cs="Arial"/>
-          <w:sz w:val="22"/>
-          <w:szCs w:val="22"/>
-        </w:rPr>
-      </w:pPr>
       <w:r>
         <w:rPr>
           <w:rFonts w:ascii="Arial" w:hAnsi="Arial" w:cs="Arial"/>
@@ -2528,7 +2522,25 @@
           <w:szCs w:val="22"/>
           <w:highlight w:val="lightGray"/>
         </w:rPr>
-        <w:t>………………………………………</w:t>
+        <w:t>………</w:t>
+      </w:r>
+      <w:r>
+        <w:rPr>
+          <w:rFonts w:ascii="Arial" w:hAnsi="Arial" w:cs="Arial"/>
+          <w:sz w:val="22"/>
+          <w:szCs w:val="22"/>
+          <w:highlight w:val="lightGray"/>
+        </w:rPr>
+        <w:t>H. Khan</w:t>
+      </w:r>
+      <w:r>
+        <w:rPr>
+          <w:rFonts w:ascii="Arial" w:hAnsi="Arial" w:cs="Arial"/>
+          <w:sz w:val="22"/>
+          <w:szCs w:val="22"/>
+          <w:highlight w:val="lightGray"/>
+        </w:rPr>
+        <w:t>…………</w:t>
       </w:r>
       <w:r>
         <w:rPr>
@@ -2553,52 +2565,8 @@
           <w:szCs w:val="22"/>
           <w:highlight w:val="lightGray"/>
         </w:rPr>
-        <w:t>………………………………………….</w:t>
-      </w:r>
-    </w:p>
-    <w:p>
-      <w:pPr>
-        <w:ind w:right="-108"/>
-        <w:jc w:val="both"/>
-        <w:rPr>
-          <w:rFonts w:ascii="Arial" w:hAnsi="Arial" w:cs="Arial"/>
-          <w:sz w:val="22"/>
-          <w:szCs w:val="22"/>
-        </w:rPr>
-      </w:pPr>
-    </w:p>
-    <w:p>
-      <w:pPr>
-        <w:ind w:right="-108"/>
-        <w:jc w:val="both"/>
-        <w:rPr>
-          <w:rFonts w:ascii="Arial" w:hAnsi="Arial" w:cs="Arial"/>
-          <w:sz w:val="22"/>
-          <w:szCs w:val="22"/>
-        </w:rPr>
-      </w:pPr>
-    </w:p>
-    <w:p>
-      <w:pPr>
-        <w:ind w:right="-108"/>
-        <w:jc w:val="both"/>
-        <w:rPr>
-          <w:rFonts w:ascii="Arial" w:hAnsi="Arial" w:cs="Arial"/>
-          <w:sz w:val="22"/>
-          <w:szCs w:val="22"/>
-        </w:rPr>
-      </w:pPr>
-    </w:p>
-    <w:p>
-      <w:pPr>
-        <w:ind w:right="-108"/>
-        <w:jc w:val="both"/>
-        <w:rPr>
-          <w:rFonts w:ascii="Arial" w:hAnsi="Arial" w:cs="Arial"/>
-          <w:sz w:val="22"/>
-          <w:szCs w:val="22"/>
-        </w:rPr>
-      </w:pPr>
+        <w:t>………</w:t>
+      </w:r>
       <w:r>
         <w:rPr>
           <w:rFonts w:ascii="Arial" w:hAnsi="Arial" w:cs="Arial"/>
@@ -2606,7 +2574,87 @@
           <w:szCs w:val="22"/>
           <w:highlight w:val="lightGray"/>
         </w:rPr>
-        <w:t>______________________________________________</w:t>
+        <w:t>..06/03/2025</w:t>
+      </w:r>
+      <w:r>
+        <w:rPr>
+          <w:rFonts w:ascii="Arial" w:hAnsi="Arial" w:cs="Arial"/>
+          <w:sz w:val="22"/>
+          <w:szCs w:val="22"/>
+          <w:highlight w:val="lightGray"/>
+        </w:rPr>
+        <w:t>………….</w:t>
+      </w:r>
+    </w:p>
+    <w:p>
+      <w:pPr>
+        <w:ind w:right="-108"/>
+        <w:jc w:val="both"/>
+        <w:rPr>
+          <w:rFonts w:ascii="Arial" w:hAnsi="Arial" w:cs="Arial"/>
+          <w:sz w:val="22"/>
+          <w:szCs w:val="22"/>
+        </w:rPr>
+      </w:pPr>
+    </w:p>
+    <w:p>
+      <w:pPr>
+        <w:ind w:right="-108"/>
+        <w:jc w:val="both"/>
+        <w:rPr>
+          <w:rFonts w:ascii="Arial" w:hAnsi="Arial" w:cs="Arial"/>
+          <w:sz w:val="22"/>
+          <w:szCs w:val="22"/>
+        </w:rPr>
+      </w:pPr>
+    </w:p>
+    <w:p>
+      <w:pPr>
+        <w:ind w:right="-108"/>
+        <w:jc w:val="both"/>
+        <w:rPr>
+          <w:rFonts w:ascii="Arial" w:hAnsi="Arial" w:cs="Arial"/>
+          <w:sz w:val="22"/>
+          <w:szCs w:val="22"/>
+        </w:rPr>
+      </w:pPr>
+    </w:p>
+    <w:p>
+      <w:pPr>
+        <w:ind w:right="-108"/>
+        <w:jc w:val="both"/>
+        <w:rPr>
+          <w:rFonts w:ascii="Arial" w:hAnsi="Arial" w:cs="Arial"/>
+          <w:sz w:val="22"/>
+          <w:szCs w:val="22"/>
+        </w:rPr>
+      </w:pPr>
+      <w:r>
+        <w:rPr>
+          <w:rFonts w:ascii="Arial" w:hAnsi="Arial" w:cs="Arial"/>
+          <w:sz w:val="22"/>
+          <w:szCs w:val="22"/>
+          <w:highlight w:val="lightGray"/>
+        </w:rPr>
+        <w:t>_________</w:t>
+      </w:r>
+      <w:r>
+        <w:rPr>
+          <w:rFonts w:ascii="Arial" w:hAnsi="Arial" w:cs="Arial"/>
+          <w:sz w:val="22"/>
+          <w:szCs w:val="22"/>
+          <w:highlight w:val="lightGray"/>
+        </w:rPr>
+        <w:t>Hamza Khan</w:t>
+      </w:r>
+      <w:r>
+        <w:rPr>
+          <w:rFonts w:ascii="Arial" w:hAnsi="Arial" w:cs="Arial"/>
+          <w:sz w:val="22"/>
+          <w:szCs w:val="22"/>
+          <w:highlight w:val="lightGray"/>
+        </w:rPr>
+        <w:t>_____________</w:t>
       </w:r>
       <w:r>
         <w:rPr>
@@ -2699,7 +2747,25 @@
           <w:szCs w:val="22"/>
           <w:highlight w:val="lightGray"/>
         </w:rPr>
-        <w:t>______________________________________________</w:t>
+        <w:t>______</w:t>
+      </w:r>
+      <w:r>
+        <w:rPr>
+          <w:rFonts w:ascii="Arial" w:hAnsi="Arial" w:cs="Arial"/>
+          <w:sz w:val="22"/>
+          <w:szCs w:val="22"/>
+          <w:highlight w:val="lightGray"/>
+        </w:rPr>
+        <w:t>Hasan Akhtar</w:t>
+      </w:r>
+      <w:r>
+        <w:rPr>
+          <w:rFonts w:ascii="Arial" w:hAnsi="Arial" w:cs="Arial"/>
+          <w:sz w:val="22"/>
+          <w:szCs w:val="22"/>
+          <w:highlight w:val="lightGray"/>
+        </w:rPr>
+        <w:t>____________</w:t>
       </w:r>
       <w:r>
         <w:rPr>
@@ -3016,7 +3082,7 @@
                             </a:prstGeom>
                             <a:extLst>
                               <a:ext uri="{FAA26D3D-D897-4be2-8F04-BA451C77F1D7}">
-                                <ma14:placeholderFlag xmlns="" xmlns:mo="http://schemas.microsoft.com/office/mac/office/2008/main" xmlns:mv="urn:schemas-microsoft-com:mac:vml" xmlns:o="urn:schemas-microsoft-com:office:office" xmlns:v="urn:schemas-microsoft-com:vml" xmlns:w10="urn:schemas-microsoft-com:office:word" xmlns:w="http://schemas.openxmlformats.org/wordprocessingml/2006/main" xmlns:ma14="http://schemas.microsoft.com/office/mac/drawingml/2011/main"/>
+                                <ma14:placeholderFlag xmlns:ma14="http://schemas.microsoft.com/office/mac/drawingml/2011/main" xmlns:w="http://schemas.openxmlformats.org/wordprocessingml/2006/main" xmlns:w10="urn:schemas-microsoft-com:office:word" xmlns:v="urn:schemas-microsoft-com:vml" xmlns:o="urn:schemas-microsoft-com:office:office" xmlns:mv="urn:schemas-microsoft-com:mac:vml" xmlns:mo="http://schemas.microsoft.com/office/mac/office/2008/main" xmlns=""/>
                               </a:ext>
                             </a:extLst>
                           </pic:spPr>
@@ -3187,7 +3253,7 @@
                             </a:prstGeom>
                             <a:extLst>
                               <a:ext uri="{FAA26D3D-D897-4be2-8F04-BA451C77F1D7}">
-                                <ma14:placeholderFlag xmlns="" xmlns:mo="http://schemas.microsoft.com/office/mac/office/2008/main" xmlns:mv="urn:schemas-microsoft-com:mac:vml" xmlns:o="urn:schemas-microsoft-com:office:office" xmlns:v="urn:schemas-microsoft-com:vml" xmlns:w10="urn:schemas-microsoft-com:office:word" xmlns:w="http://schemas.openxmlformats.org/wordprocessingml/2006/main" xmlns:ma14="http://schemas.microsoft.com/office/mac/drawingml/2011/main"/>
+                                <ma14:placeholderFlag xmlns:ma14="http://schemas.microsoft.com/office/mac/drawingml/2011/main" xmlns:w="http://schemas.openxmlformats.org/wordprocessingml/2006/main" xmlns:w10="urn:schemas-microsoft-com:office:word" xmlns:v="urn:schemas-microsoft-com:vml" xmlns:o="urn:schemas-microsoft-com:office:office" xmlns:mv="urn:schemas-microsoft-com:mac:vml" xmlns:mo="http://schemas.microsoft.com/office/mac/office/2008/main" xmlns=""/>
                               </a:ext>
                             </a:extLst>
                           </pic:spPr>
@@ -3395,7 +3461,7 @@
         </mc:Choice>
         <mc:Fallback>
           <w:pict>
-            <v:group w14:anchorId="5EECE1E7" id="Group 2" o:spid="_x0000_s1026" alt="Title: University Contact Details - Description: Telephone, email and website." style="position:absolute;margin-left:134.25pt;margin-top:-36.65pt;width:151.4pt;height:51.55pt;z-index:251662336;mso-width-relative:margin" coordsize="19225,6546" o:gfxdata="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">
+            <v:group w14:anchorId="5EECE1E7" id="Group 2" o:spid="_x0000_s1026" alt="Title: University Contact Details - Description: Telephone, email and website." style="position:absolute;margin-left:134.25pt;margin-top:-36.65pt;width:151.4pt;height:51.55pt;z-index:251662336;mso-width-relative:margin" coordsize="19225,6546" o:gfxdata="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">
               <v:group id="Group 3" o:spid="_x0000_s1027" style="position:absolute;width:1974;height:6515" coordsize="1974,6515" o:gfxdata="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">
                 <v:group id="Group 4" o:spid="_x0000_s1028" style="position:absolute;top:2292;width:1974;height:1975" coordsize="197485,197485" o:gfxdata="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">
                   <v:rect id="Rectangle 7" o:spid="_x0000_s1029" style="position:absolute;width:197485;height:197485;visibility:visible;mso-wrap-style:square;v-text-anchor:middle" o:gfxdata="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" fillcolor="#00212f" strokecolor="#00212f"/>
@@ -3418,23 +3484,20 @@
                     <v:path o:extrusionok="f" gradientshapeok="t" o:connecttype="rect"/>
                     <o:lock v:ext="edit" aspectratio="t"/>
                   </v:shapetype>
-                  <v:shape id="Picture 8" o:spid="_x0000_s1030" type="#_x0000_t75" style="position:absolute;left:1270;top:1270;width:194310;height:194310;visibility:visible;mso-wrap-style:square" o:gfxdata="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">
+                  <v:shape id="Picture 8" o:spid="_x0000_s1030" type="#_x0000_t75" style="position:absolute;left:1270;top:1270;width:194310;height:194310;visibility:visible;mso-wrap-style:square" o:gfxdata="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">
                     <v:imagedata r:id="rId5" o:title=""/>
-                    <v:path arrowok="t"/>
                   </v:shape>
                 </v:group>
                 <v:group id="Group 9" o:spid="_x0000_s1031" style="position:absolute;top:4540;width:1974;height:1975" coordsize="197485,197485" o:gfxdata="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">
                   <v:rect id="Rectangle 10" o:spid="_x0000_s1032" style="position:absolute;width:197485;height:197485;visibility:visible;mso-wrap-style:square;v-text-anchor:middle" o:gfxdata="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" fillcolor="#00212f" strokecolor="#00212f"/>
-                  <v:shape id="Picture 11" o:spid="_x0000_s1033" type="#_x0000_t75" style="position:absolute;left:17780;top:17780;width:161925;height:161925;visibility:visible;mso-wrap-style:square" o:gfxdata="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">
+                  <v:shape id="Picture 11" o:spid="_x0000_s1033" type="#_x0000_t75" style="position:absolute;left:17780;top:17780;width:161925;height:161925;visibility:visible;mso-wrap-style:square" o:gfxdata="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">
                     <v:imagedata r:id="rId6" o:title=""/>
-                    <v:path arrowok="t"/>
                   </v:shape>
                 </v:group>
                 <v:group id="Group 12" o:spid="_x0000_s1034" style="position:absolute;width:1974;height:1974" coordsize="197485,197485" o:gfxdata="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">
                   <v:rect id="Rectangle 13" o:spid="_x0000_s1035" style="position:absolute;width:197485;height:197485;visibility:visible;mso-wrap-style:square;v-text-anchor:middle" o:gfxdata="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" fillcolor="#00212f" strokecolor="#00212f"/>
-                  <v:shape id="Picture 14" o:spid="_x0000_s1036" type="#_x0000_t75" style="position:absolute;left:17780;top:17780;width:161925;height:161925;visibility:visible;mso-wrap-style:square" o:gfxdata="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">
+                  <v:shape id="Picture 14" o:spid="_x0000_s1036" type="#_x0000_t75" style="position:absolute;left:17780;top:17780;width:161925;height:161925;visibility:visible;mso-wrap-style:square" o:gfxdata="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">
                     <v:imagedata r:id="rId7" o:title=""/>
-                    <v:path arrowok="t"/>
                   </v:shape>
                 </v:group>
               </v:group>
@@ -3804,7 +3867,7 @@
         </mc:Choice>
         <mc:Fallback>
           <w:pict>
-            <v:group w14:anchorId="51793925" id="Group 1" o:spid="_x0000_s1040" alt="Title: Footer area - Description: Address and contact details." style="position:absolute;margin-left:-18.35pt;margin-top:-57.25pt;width:510.2pt;height:85.25pt;z-index:251660288;mso-height-relative:margin" coordsize="64795,10824" o:gfxdata="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">
+            <v:group w14:anchorId="51793925" id="Group 1" o:spid="_x0000_s1040" alt="Title: Footer area - Description: Address and contact details." style="position:absolute;margin-left:-18.35pt;margin-top:-57.25pt;width:510.2pt;height:85.25pt;z-index:251660288;mso-height-relative:margin" coordsize="64795,10824" o:gfxdata="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">
               <v:group id="Group 23" o:spid="_x0000_s1041" style="position:absolute;top:2658;width:15944;height:8166" coordsize="15944,8166" o:gfxdata="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">
                 <v:rect id="Rectangle 5" o:spid="_x0000_s1042" style="position:absolute;left:2228;top:165;width:13716;height:8001;visibility:visible;mso-wrap-style:square;v-text-anchor:top" o:gfxdata="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" filled="f" stroked="f">
                   <v:textbox inset="6e-5mm,0,0,0">
@@ -3889,9 +3952,8 @@
                 </v:rect>
                 <v:group id="Group 22" o:spid="_x0000_s1043" style="position:absolute;width:1974;height:1974" coordsize="197485,197485" o:gfxdata="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">
                   <v:rect id="Rectangle 6" o:spid="_x0000_s1044" style="position:absolute;width:197485;height:197485;visibility:visible;mso-wrap-style:square;v-text-anchor:middle" o:gfxdata="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" fillcolor="#00212f" strokecolor="#00212f"/>
-                  <v:shape id="Picture 21" o:spid="_x0000_s1045" type="#_x0000_t75" style="position:absolute;left:1905;top:1270;width:194310;height:194310;visibility:visible;mso-wrap-style:square" o:gfxdata="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">
+                  <v:shape id="Picture 21" o:spid="_x0000_s1045" type="#_x0000_t75" style="position:absolute;left:1905;top:1270;width:194310;height:194310;visibility:visible;mso-wrap-style:square" o:gfxdata="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">
                     <v:imagedata r:id="rId9" o:title=""/>
-                    <v:path arrowok="t"/>
                   </v:shape>
                 </v:group>
               </v:group>
@@ -4893,7 +4955,6 @@
   <w:style w:type="character" w:default="1" w:styleId="DefaultParagraphFont">
     <w:name w:val="Default Paragraph Font"/>
     <w:uiPriority w:val="1"/>
-    <w:semiHidden/>
     <w:unhideWhenUsed/>
   </w:style>
   <w:style w:type="table" w:default="1" w:styleId="TableNormal">

</xml_diff>